<commit_message>
Done practice on git
</commit_message>
<xml_diff>
--- a/PracticeGit.docx
+++ b/PracticeGit.docx
@@ -46,6 +46,196 @@
       </w:r>
     </w:p>
     <w:p>
+      <w:r>
+        <w:rPr>
+          <w:noProof/>
+          <w:lang w:eastAsia="ru-RU"/>
+        </w:rPr>
+        <w:lastRenderedPageBreak/>
+        <w:drawing>
+          <wp:inline distT="0" distB="0" distL="0" distR="0" wp14:anchorId="4E9E7699" wp14:editId="2F32CA90">
+            <wp:extent cx="5940425" cy="5147310"/>
+            <wp:effectExtent l="0" t="0" r="3175" b="0"/>
+            <wp:docPr id="2" name="Рисунок 2"/>
+            <wp:cNvGraphicFramePr>
+              <a:graphicFrameLocks xmlns:a="http://schemas.openxmlformats.org/drawingml/2006/main" noChangeAspect="1"/>
+            </wp:cNvGraphicFramePr>
+            <a:graphic xmlns:a="http://schemas.openxmlformats.org/drawingml/2006/main">
+              <a:graphicData uri="http://schemas.openxmlformats.org/drawingml/2006/picture">
+                <pic:pic xmlns:pic="http://schemas.openxmlformats.org/drawingml/2006/picture">
+                  <pic:nvPicPr>
+                    <pic:cNvPr id="1" name=""/>
+                    <pic:cNvPicPr/>
+                  </pic:nvPicPr>
+                  <pic:blipFill>
+                    <a:blip r:embed="rId4"/>
+                    <a:stretch>
+                      <a:fillRect/>
+                    </a:stretch>
+                  </pic:blipFill>
+                  <pic:spPr>
+                    <a:xfrm>
+                      <a:off x="0" y="0"/>
+                      <a:ext cx="5940425" cy="5147310"/>
+                    </a:xfrm>
+                    <a:prstGeom prst="rect">
+                      <a:avLst/>
+                    </a:prstGeom>
+                  </pic:spPr>
+                </pic:pic>
+              </a:graphicData>
+            </a:graphic>
+          </wp:inline>
+        </w:drawing>
+      </w:r>
+      <w:r>
+        <w:rPr>
+          <w:noProof/>
+          <w:lang w:eastAsia="ru-RU"/>
+        </w:rPr>
+        <w:drawing>
+          <wp:inline distT="0" distB="0" distL="0" distR="0" wp14:anchorId="3DF36772" wp14:editId="7030E8D2">
+            <wp:extent cx="5940425" cy="2905760"/>
+            <wp:effectExtent l="0" t="0" r="3175" b="8890"/>
+            <wp:docPr id="3" name="Рисунок 3"/>
+            <wp:cNvGraphicFramePr>
+              <a:graphicFrameLocks xmlns:a="http://schemas.openxmlformats.org/drawingml/2006/main" noChangeAspect="1"/>
+            </wp:cNvGraphicFramePr>
+            <a:graphic xmlns:a="http://schemas.openxmlformats.org/drawingml/2006/main">
+              <a:graphicData uri="http://schemas.openxmlformats.org/drawingml/2006/picture">
+                <pic:pic xmlns:pic="http://schemas.openxmlformats.org/drawingml/2006/picture">
+                  <pic:nvPicPr>
+                    <pic:cNvPr id="1" name=""/>
+                    <pic:cNvPicPr/>
+                  </pic:nvPicPr>
+                  <pic:blipFill>
+                    <a:blip r:embed="rId4"/>
+                    <a:stretch>
+                      <a:fillRect/>
+                    </a:stretch>
+                  </pic:blipFill>
+                  <pic:spPr>
+                    <a:xfrm>
+                      <a:off x="0" y="0"/>
+                      <a:ext cx="5940425" cy="2905760"/>
+                    </a:xfrm>
+                    <a:prstGeom prst="rect">
+                      <a:avLst/>
+                    </a:prstGeom>
+                  </pic:spPr>
+                </pic:pic>
+              </a:graphicData>
+            </a:graphic>
+          </wp:inline>
+        </w:drawing>
+      </w:r>
+    </w:p>
+    <w:p/>
+    <w:p>
+      <w:pPr>
+        <w:tabs>
+          <w:tab w:val="left" w:pos="3735"/>
+        </w:tabs>
+      </w:pPr>
+      <w:r>
+        <w:lastRenderedPageBreak/>
+        <w:tab/>
+      </w:r>
+      <w:r>
+        <w:rPr>
+          <w:noProof/>
+          <w:lang w:eastAsia="ru-RU"/>
+        </w:rPr>
+        <w:drawing>
+          <wp:inline distT="0" distB="0" distL="0" distR="0" wp14:anchorId="79A73E96" wp14:editId="0FA2D483">
+            <wp:extent cx="5940425" cy="2148840"/>
+            <wp:effectExtent l="0" t="0" r="3175" b="3810"/>
+            <wp:docPr id="4" name="Рисунок 4"/>
+            <wp:cNvGraphicFramePr>
+              <a:graphicFrameLocks xmlns:a="http://schemas.openxmlformats.org/drawingml/2006/main" noChangeAspect="1"/>
+            </wp:cNvGraphicFramePr>
+            <a:graphic xmlns:a="http://schemas.openxmlformats.org/drawingml/2006/main">
+              <a:graphicData uri="http://schemas.openxmlformats.org/drawingml/2006/picture">
+                <pic:pic xmlns:pic="http://schemas.openxmlformats.org/drawingml/2006/picture">
+                  <pic:nvPicPr>
+                    <pic:cNvPr id="1" name=""/>
+                    <pic:cNvPicPr/>
+                  </pic:nvPicPr>
+                  <pic:blipFill>
+                    <a:blip r:embed="rId5"/>
+                    <a:stretch>
+                      <a:fillRect/>
+                    </a:stretch>
+                  </pic:blipFill>
+                  <pic:spPr>
+                    <a:xfrm>
+                      <a:off x="0" y="0"/>
+                      <a:ext cx="5940425" cy="2148840"/>
+                    </a:xfrm>
+                    <a:prstGeom prst="rect">
+                      <a:avLst/>
+                    </a:prstGeom>
+                  </pic:spPr>
+                </pic:pic>
+              </a:graphicData>
+            </a:graphic>
+          </wp:inline>
+        </w:drawing>
+      </w:r>
+    </w:p>
+    <w:p/>
+    <w:p/>
+    <w:p/>
+    <w:p>
+      <w:pPr>
+        <w:tabs>
+          <w:tab w:val="left" w:pos="2565"/>
+        </w:tabs>
+      </w:pPr>
+      <w:r>
+        <w:tab/>
+      </w:r>
+      <w:r>
+        <w:rPr>
+          <w:noProof/>
+          <w:lang w:eastAsia="ru-RU"/>
+        </w:rPr>
+        <w:drawing>
+          <wp:inline distT="0" distB="0" distL="0" distR="0" wp14:anchorId="15F2EDBA" wp14:editId="4A6D2202">
+            <wp:extent cx="5940425" cy="2837815"/>
+            <wp:effectExtent l="0" t="0" r="3175" b="635"/>
+            <wp:docPr id="5" name="Рисунок 5"/>
+            <wp:cNvGraphicFramePr>
+              <a:graphicFrameLocks xmlns:a="http://schemas.openxmlformats.org/drawingml/2006/main" noChangeAspect="1"/>
+            </wp:cNvGraphicFramePr>
+            <a:graphic xmlns:a="http://schemas.openxmlformats.org/drawingml/2006/main">
+              <a:graphicData uri="http://schemas.openxmlformats.org/drawingml/2006/picture">
+                <pic:pic xmlns:pic="http://schemas.openxmlformats.org/drawingml/2006/picture">
+                  <pic:nvPicPr>
+                    <pic:cNvPr id="1" name=""/>
+                    <pic:cNvPicPr/>
+                  </pic:nvPicPr>
+                  <pic:blipFill>
+                    <a:blip r:embed="rId6"/>
+                    <a:stretch>
+                      <a:fillRect/>
+                    </a:stretch>
+                  </pic:blipFill>
+                  <pic:spPr>
+                    <a:xfrm>
+                      <a:off x="0" y="0"/>
+                      <a:ext cx="5940425" cy="2837815"/>
+                    </a:xfrm>
+                    <a:prstGeom prst="rect">
+                      <a:avLst/>
+                    </a:prstGeom>
+                  </pic:spPr>
+                </pic:pic>
+              </a:graphicData>
+            </a:graphic>
+          </wp:inline>
+        </w:drawing>
+      </w:r>
       <w:bookmarkStart w:id="0" w:name="_GoBack"/>
       <w:bookmarkEnd w:id="0"/>
     </w:p>

</xml_diff>